<commit_message>
Finished a few more projects and examples for from Udemy's web developer course
</commit_message>
<xml_diff>
--- a/Allison Report.docx
+++ b/Allison Report.docx
@@ -10,7 +10,6 @@
           <w:u w:val="single"/>
         </w:rPr>
       </w:pPr>
-      <w:bookmarkStart w:id="0" w:name="_GoBack"/>
       <w:r>
         <w:rPr>
           <w:b/>
@@ -19,7 +18,6 @@
         <w:t xml:space="preserve">Learning: </w:t>
       </w:r>
     </w:p>
-    <w:bookmarkEnd w:id="0"/>
     <w:p>
       <w:pPr>
         <w:pStyle w:val="ListParagraph"/>
@@ -190,10 +188,7 @@
       </w:r>
       <w:r>
         <w:tab/>
-        <w:t>PDE</w:t>
-      </w:r>
-      <w:r>
-        <w:t xml:space="preserve"> &amp; Java</w:t>
+        <w:t>PDE &amp; Java</w:t>
       </w:r>
     </w:p>
     <w:p>
@@ -243,13 +238,8 @@
           <w:numId w:val="1"/>
         </w:numPr>
       </w:pPr>
-      <w:proofErr w:type="spellStart"/>
-      <w:r>
-        <w:t>Dist</w:t>
-      </w:r>
-      <w:proofErr w:type="spellEnd"/>
-      <w:r>
-        <w:t xml:space="preserve"> sets</w:t>
+      <w:r>
+        <w:t>Dist sets</w:t>
       </w:r>
       <w:r>
         <w:tab/>
@@ -296,8 +286,6 @@
       </w:r>
       <w:r>
         <w:tab/>
-      </w:r>
-      <w:r>
         <w:t>-----</w:t>
       </w:r>
       <w:r>
@@ -318,8 +306,6 @@
       </w:r>
       <w:r>
         <w:tab/>
-      </w:r>
-      <w:r>
         <w:t>-----</w:t>
       </w:r>
       <w:r>
@@ -340,8 +326,6 @@
       </w:r>
       <w:r>
         <w:tab/>
-      </w:r>
-      <w:r>
         <w:t>-----</w:t>
       </w:r>
       <w:r>
@@ -362,14 +346,26 @@
       </w:r>
       <w:r>
         <w:tab/>
-      </w:r>
-      <w:r>
         <w:t>-----</w:t>
       </w:r>
       <w:r>
         <w:tab/>
         <w:t>JS &amp; Python</w:t>
       </w:r>
+    </w:p>
+    <w:p>
+      <w:pPr>
+        <w:pStyle w:val="ListParagraph"/>
+        <w:numPr>
+          <w:ilvl w:val="0"/>
+          <w:numId w:val="1"/>
+        </w:numPr>
+      </w:pPr>
+      <w:r>
+        <w:t>Built Sample Websites ----- HTML CSS Bootstrap</w:t>
+      </w:r>
+      <w:bookmarkStart w:id="0" w:name="_GoBack"/>
+      <w:bookmarkEnd w:id="0"/>
     </w:p>
     <w:p>
       <w:pPr>
@@ -417,15 +413,7 @@
         </w:numPr>
       </w:pPr>
       <w:r>
-        <w:t xml:space="preserve">40% </w:t>
-      </w:r>
-      <w:proofErr w:type="spellStart"/>
-      <w:r>
-        <w:t>MyLearnings</w:t>
-      </w:r>
-      <w:proofErr w:type="spellEnd"/>
-      <w:r>
-        <w:t xml:space="preserve"> complete</w:t>
+        <w:t>40% MyLearnings complete</w:t>
       </w:r>
     </w:p>
     <w:p>

</xml_diff>